<commit_message>
Added Xavier to runSnapshot
</commit_message>
<xml_diff>
--- a/runSnapshot.docx
+++ b/runSnapshot.docx
@@ -17,6 +17,14 @@
           <w:szCs w:val="16"/>
         </w:rPr>
         <w:t>Group members:</w:t>
+      </w:r>
+      <w:r>
+        <w:rPr>
+          <w:rFonts w:ascii="Times New Roman" w:hAnsi="Times New Roman" w:cs="Times New Roman"/>
+          <w:sz w:val="16"/>
+          <w:szCs w:val="16"/>
+        </w:rPr>
+        <w:t xml:space="preserve"> Xavier Gschwind, </w:t>
       </w:r>
     </w:p>
     <w:p>
@@ -88,7 +96,25 @@
                 <w:sz w:val="16"/>
                 <w:szCs w:val="16"/>
               </w:rPr>
-              <w:t>Compile/run instructions for proxy w command line arguments, if any</w:t>
+              <w:t xml:space="preserve">Compile/run instructions for proxy w command line </w:t>
+            </w:r>
+            <w:proofErr w:type="gramStart"/>
+            <w:r>
+              <w:rPr>
+                <w:rFonts w:ascii="Times New Roman" w:hAnsi="Times New Roman" w:cs="Times New Roman"/>
+                <w:sz w:val="16"/>
+                <w:szCs w:val="16"/>
+              </w:rPr>
+              <w:t>arguments, if</w:t>
+            </w:r>
+            <w:proofErr w:type="gramEnd"/>
+            <w:r>
+              <w:rPr>
+                <w:rFonts w:ascii="Times New Roman" w:hAnsi="Times New Roman" w:cs="Times New Roman"/>
+                <w:sz w:val="16"/>
+                <w:szCs w:val="16"/>
+              </w:rPr>
+              <w:t xml:space="preserve"> any</w:t>
             </w:r>
           </w:p>
           <w:p>
@@ -146,7 +172,61 @@
                 <w:sz w:val="16"/>
                 <w:szCs w:val="16"/>
               </w:rPr>
-              <w:t>//make sure you cout what is rcvd from browser, what is sent to proxy, what is rcvd from proxy, what is sent to browser</w:t>
+              <w:t xml:space="preserve">//make sure you </w:t>
+            </w:r>
+            <w:proofErr w:type="spellStart"/>
+            <w:r>
+              <w:rPr>
+                <w:rFonts w:ascii="Times New Roman" w:eastAsia="Times New Roman" w:hAnsi="Times New Roman" w:cs="Times New Roman"/>
+                <w:sz w:val="16"/>
+                <w:szCs w:val="16"/>
+              </w:rPr>
+              <w:t>cout</w:t>
+            </w:r>
+            <w:proofErr w:type="spellEnd"/>
+            <w:r>
+              <w:rPr>
+                <w:rFonts w:ascii="Times New Roman" w:eastAsia="Times New Roman" w:hAnsi="Times New Roman" w:cs="Times New Roman"/>
+                <w:sz w:val="16"/>
+                <w:szCs w:val="16"/>
+              </w:rPr>
+              <w:t xml:space="preserve"> what is </w:t>
+            </w:r>
+            <w:proofErr w:type="spellStart"/>
+            <w:r>
+              <w:rPr>
+                <w:rFonts w:ascii="Times New Roman" w:eastAsia="Times New Roman" w:hAnsi="Times New Roman" w:cs="Times New Roman"/>
+                <w:sz w:val="16"/>
+                <w:szCs w:val="16"/>
+              </w:rPr>
+              <w:t>rcvd</w:t>
+            </w:r>
+            <w:proofErr w:type="spellEnd"/>
+            <w:r>
+              <w:rPr>
+                <w:rFonts w:ascii="Times New Roman" w:eastAsia="Times New Roman" w:hAnsi="Times New Roman" w:cs="Times New Roman"/>
+                <w:sz w:val="16"/>
+                <w:szCs w:val="16"/>
+              </w:rPr>
+              <w:t xml:space="preserve"> from browser, what is sent to proxy, what is </w:t>
+            </w:r>
+            <w:proofErr w:type="spellStart"/>
+            <w:r>
+              <w:rPr>
+                <w:rFonts w:ascii="Times New Roman" w:eastAsia="Times New Roman" w:hAnsi="Times New Roman" w:cs="Times New Roman"/>
+                <w:sz w:val="16"/>
+                <w:szCs w:val="16"/>
+              </w:rPr>
+              <w:t>rcvd</w:t>
+            </w:r>
+            <w:proofErr w:type="spellEnd"/>
+            <w:r>
+              <w:rPr>
+                <w:rFonts w:ascii="Times New Roman" w:eastAsia="Times New Roman" w:hAnsi="Times New Roman" w:cs="Times New Roman"/>
+                <w:sz w:val="16"/>
+                <w:szCs w:val="16"/>
+              </w:rPr>
+              <w:t xml:space="preserve"> from proxy, what is sent to browser</w:t>
             </w:r>
           </w:p>
           <w:p>
@@ -259,7 +339,25 @@
                 <w:sz w:val="16"/>
                 <w:szCs w:val="16"/>
               </w:rPr>
-              <w:t>Compile/run instructions for smtp w command line arguments, if any</w:t>
+              <w:t xml:space="preserve">Compile/run instructions for smtp w command line </w:t>
+            </w:r>
+            <w:proofErr w:type="gramStart"/>
+            <w:r>
+              <w:rPr>
+                <w:rFonts w:ascii="Times New Roman" w:hAnsi="Times New Roman" w:cs="Times New Roman"/>
+                <w:sz w:val="16"/>
+                <w:szCs w:val="16"/>
+              </w:rPr>
+              <w:t>arguments, if</w:t>
+            </w:r>
+            <w:proofErr w:type="gramEnd"/>
+            <w:r>
+              <w:rPr>
+                <w:rFonts w:ascii="Times New Roman" w:hAnsi="Times New Roman" w:cs="Times New Roman"/>
+                <w:sz w:val="16"/>
+                <w:szCs w:val="16"/>
+              </w:rPr>
+              <w:t xml:space="preserve"> any</w:t>
             </w:r>
           </w:p>
           <w:p>
@@ -349,7 +447,25 @@
                 <w:sz w:val="16"/>
                 <w:szCs w:val="16"/>
               </w:rPr>
-              <w:t>python smtp.py smtp.bgsu.edu 25 xgschwi@bgsu.edu xgschwi@bgsu.edu "Hi there attachment HW4" "../Homework 4.docx"</w:t>
+              <w:t xml:space="preserve">python smtp.py smtp.bgsu.edu 25 xgschwi@bgsu.edu xgschwi@bgsu.edu "Hi there attachment HW4" </w:t>
+            </w:r>
+            <w:proofErr w:type="gramStart"/>
+            <w:r>
+              <w:rPr>
+                <w:rFonts w:ascii="Times New Roman" w:hAnsi="Times New Roman" w:cs="Times New Roman"/>
+                <w:sz w:val="16"/>
+                <w:szCs w:val="16"/>
+              </w:rPr>
+              <w:t>"..</w:t>
+            </w:r>
+            <w:proofErr w:type="gramEnd"/>
+            <w:r>
+              <w:rPr>
+                <w:rFonts w:ascii="Times New Roman" w:hAnsi="Times New Roman" w:cs="Times New Roman"/>
+                <w:sz w:val="16"/>
+                <w:szCs w:val="16"/>
+              </w:rPr>
+              <w:t>/Homework 4.docx"</w:t>
             </w:r>
           </w:p>
         </w:tc>
@@ -571,6 +687,7 @@
     <w:lsdException w:name="HTML Sample" w:semiHidden="1" w:unhideWhenUsed="1"/>
     <w:lsdException w:name="HTML Typewriter" w:semiHidden="1" w:unhideWhenUsed="1"/>
     <w:lsdException w:name="HTML Variable" w:semiHidden="1" w:unhideWhenUsed="1"/>
+    <w:lsdException w:name="Normal Table" w:semiHidden="1" w:unhideWhenUsed="1"/>
     <w:lsdException w:name="annotation subject" w:semiHidden="1" w:unhideWhenUsed="1"/>
     <w:lsdException w:name="No List" w:semiHidden="1" w:unhideWhenUsed="1"/>
     <w:lsdException w:name="Outline List 1" w:semiHidden="1" w:unhideWhenUsed="1"/>
@@ -617,8 +734,10 @@
     <w:lsdException w:name="Table Subtle 2" w:semiHidden="1" w:unhideWhenUsed="1"/>
     <w:lsdException w:name="Table Web 1" w:semiHidden="1" w:unhideWhenUsed="1"/>
     <w:lsdException w:name="Table Web 2" w:semiHidden="1" w:unhideWhenUsed="1"/>
+    <w:lsdException w:name="Table Web 3" w:semiHidden="1" w:unhideWhenUsed="1"/>
     <w:lsdException w:name="Balloon Text" w:semiHidden="1" w:unhideWhenUsed="1"/>
     <w:lsdException w:name="Table Grid" w:uiPriority="39"/>
+    <w:lsdException w:name="Table Theme" w:semiHidden="1" w:unhideWhenUsed="1"/>
     <w:lsdException w:name="Placeholder Text" w:semiHidden="1"/>
     <w:lsdException w:name="No Spacing" w:uiPriority="1" w:qFormat="1"/>
     <w:lsdException w:name="Light Shading" w:uiPriority="60"/>

</xml_diff>

<commit_message>
Run Snapshot Updated with SMTP
</commit_message>
<xml_diff>
--- a/runSnapshot.docx
+++ b/runSnapshot.docx
@@ -517,13 +517,117 @@
                 <w:szCs w:val="16"/>
               </w:rPr>
             </w:pPr>
-            <w:r>
-              <w:rPr>
-                <w:rFonts w:ascii="Times New Roman" w:eastAsia="Times New Roman" w:hAnsi="Times New Roman" w:cs="Times New Roman"/>
-                <w:sz w:val="16"/>
-                <w:szCs w:val="16"/>
-              </w:rPr>
-              <w:t>…</w:t>
+          </w:p>
+          <w:p>
+            <w:pPr>
+              <w:rPr>
+                <w:rFonts w:ascii="Times New Roman" w:eastAsia="Times New Roman" w:hAnsi="Times New Roman" w:cs="Times New Roman"/>
+                <w:sz w:val="16"/>
+                <w:szCs w:val="16"/>
+              </w:rPr>
+            </w:pPr>
+            <w:r>
+              <w:rPr>
+                <w:rFonts w:ascii="Times New Roman" w:eastAsia="Times New Roman" w:hAnsi="Times New Roman" w:cs="Times New Roman"/>
+                <w:sz w:val="16"/>
+                <w:szCs w:val="16"/>
+              </w:rPr>
+              <w:drawing>
+                <wp:inline distT="0" distB="0" distL="0" distR="0" wp14:anchorId="1A59C525" wp14:editId="00ECCFFF">
+                  <wp:extent cx="5943600" cy="2624455"/>
+                  <wp:effectExtent l="0" t="0" r="0" b="4445"/>
+                  <wp:docPr id="1" name="Picture 1"/>
+                  <wp:cNvGraphicFramePr>
+                    <a:graphicFrameLocks xmlns:a="http://schemas.openxmlformats.org/drawingml/2006/main" noChangeAspect="1"/>
+                  </wp:cNvGraphicFramePr>
+                  <a:graphic xmlns:a="http://schemas.openxmlformats.org/drawingml/2006/main">
+                    <a:graphicData uri="http://schemas.openxmlformats.org/drawingml/2006/picture">
+                      <pic:pic xmlns:pic="http://schemas.openxmlformats.org/drawingml/2006/picture">
+                        <pic:nvPicPr>
+                          <pic:cNvPr id="1" name=""/>
+                          <pic:cNvPicPr/>
+                        </pic:nvPicPr>
+                        <pic:blipFill>
+                          <a:blip r:embed="rId4"/>
+                          <a:stretch>
+                            <a:fillRect/>
+                          </a:stretch>
+                        </pic:blipFill>
+                        <pic:spPr>
+                          <a:xfrm>
+                            <a:off x="0" y="0"/>
+                            <a:ext cx="5943600" cy="2624455"/>
+                          </a:xfrm>
+                          <a:prstGeom prst="rect">
+                            <a:avLst/>
+                          </a:prstGeom>
+                        </pic:spPr>
+                      </pic:pic>
+                    </a:graphicData>
+                  </a:graphic>
+                </wp:inline>
+              </w:drawing>
+            </w:r>
+          </w:p>
+          <w:p>
+            <w:pPr>
+              <w:rPr>
+                <w:rFonts w:ascii="Times New Roman" w:eastAsia="Times New Roman" w:hAnsi="Times New Roman" w:cs="Times New Roman"/>
+                <w:sz w:val="16"/>
+                <w:szCs w:val="16"/>
+              </w:rPr>
+            </w:pPr>
+          </w:p>
+          <w:p>
+            <w:pPr>
+              <w:rPr>
+                <w:rFonts w:ascii="Times New Roman" w:eastAsia="Times New Roman" w:hAnsi="Times New Roman" w:cs="Times New Roman"/>
+                <w:sz w:val="16"/>
+                <w:szCs w:val="16"/>
+              </w:rPr>
+            </w:pPr>
+            <w:r>
+              <w:rPr>
+                <w:rFonts w:ascii="Times New Roman" w:eastAsia="Times New Roman" w:hAnsi="Times New Roman" w:cs="Times New Roman"/>
+                <w:sz w:val="16"/>
+                <w:szCs w:val="16"/>
+              </w:rPr>
+              <w:lastRenderedPageBreak/>
+              <w:drawing>
+                <wp:inline distT="0" distB="0" distL="0" distR="0" wp14:anchorId="343005E8" wp14:editId="315F5D24">
+                  <wp:extent cx="5943600" cy="3357245"/>
+                  <wp:effectExtent l="0" t="0" r="0" b="0"/>
+                  <wp:docPr id="2" name="Picture 2"/>
+                  <wp:cNvGraphicFramePr>
+                    <a:graphicFrameLocks xmlns:a="http://schemas.openxmlformats.org/drawingml/2006/main" noChangeAspect="1"/>
+                  </wp:cNvGraphicFramePr>
+                  <a:graphic xmlns:a="http://schemas.openxmlformats.org/drawingml/2006/main">
+                    <a:graphicData uri="http://schemas.openxmlformats.org/drawingml/2006/picture">
+                      <pic:pic xmlns:pic="http://schemas.openxmlformats.org/drawingml/2006/picture">
+                        <pic:nvPicPr>
+                          <pic:cNvPr id="1" name=""/>
+                          <pic:cNvPicPr/>
+                        </pic:nvPicPr>
+                        <pic:blipFill>
+                          <a:blip r:embed="rId5"/>
+                          <a:stretch>
+                            <a:fillRect/>
+                          </a:stretch>
+                        </pic:blipFill>
+                        <pic:spPr>
+                          <a:xfrm>
+                            <a:off x="0" y="0"/>
+                            <a:ext cx="5943600" cy="3357245"/>
+                          </a:xfrm>
+                          <a:prstGeom prst="rect">
+                            <a:avLst/>
+                          </a:prstGeom>
+                        </pic:spPr>
+                      </pic:pic>
+                    </a:graphicData>
+                  </a:graphic>
+                </wp:inline>
+              </w:drawing>
             </w:r>
           </w:p>
         </w:tc>
@@ -547,7 +651,138 @@
                 <w:sz w:val="16"/>
                 <w:szCs w:val="16"/>
               </w:rPr>
+              <w:lastRenderedPageBreak/>
               <w:t>Screen shot of received email read in a browser</w:t>
+            </w:r>
+          </w:p>
+          <w:p>
+            <w:pPr>
+              <w:rPr>
+                <w:rFonts w:ascii="Times New Roman" w:eastAsia="Times New Roman" w:hAnsi="Times New Roman" w:cs="Times New Roman"/>
+                <w:sz w:val="16"/>
+                <w:szCs w:val="16"/>
+              </w:rPr>
+            </w:pPr>
+          </w:p>
+          <w:p>
+            <w:pPr>
+              <w:rPr>
+                <w:rFonts w:ascii="Times New Roman" w:eastAsia="Times New Roman" w:hAnsi="Times New Roman" w:cs="Times New Roman"/>
+                <w:sz w:val="16"/>
+                <w:szCs w:val="16"/>
+              </w:rPr>
+            </w:pPr>
+            <w:r>
+              <w:rPr>
+                <w:rFonts w:ascii="Times New Roman" w:eastAsia="Times New Roman" w:hAnsi="Times New Roman" w:cs="Times New Roman"/>
+                <w:sz w:val="16"/>
+                <w:szCs w:val="16"/>
+              </w:rPr>
+              <w:drawing>
+                <wp:inline distT="0" distB="0" distL="0" distR="0" wp14:anchorId="374198EF" wp14:editId="6A94C870">
+                  <wp:extent cx="5943600" cy="3195320"/>
+                  <wp:effectExtent l="0" t="0" r="0" b="5080"/>
+                  <wp:docPr id="3" name="Picture 3"/>
+                  <wp:cNvGraphicFramePr>
+                    <a:graphicFrameLocks xmlns:a="http://schemas.openxmlformats.org/drawingml/2006/main" noChangeAspect="1"/>
+                  </wp:cNvGraphicFramePr>
+                  <a:graphic xmlns:a="http://schemas.openxmlformats.org/drawingml/2006/main">
+                    <a:graphicData uri="http://schemas.openxmlformats.org/drawingml/2006/picture">
+                      <pic:pic xmlns:pic="http://schemas.openxmlformats.org/drawingml/2006/picture">
+                        <pic:nvPicPr>
+                          <pic:cNvPr id="1" name=""/>
+                          <pic:cNvPicPr/>
+                        </pic:nvPicPr>
+                        <pic:blipFill>
+                          <a:blip r:embed="rId6"/>
+                          <a:stretch>
+                            <a:fillRect/>
+                          </a:stretch>
+                        </pic:blipFill>
+                        <pic:spPr>
+                          <a:xfrm>
+                            <a:off x="0" y="0"/>
+                            <a:ext cx="5943600" cy="3195320"/>
+                          </a:xfrm>
+                          <a:prstGeom prst="rect">
+                            <a:avLst/>
+                          </a:prstGeom>
+                        </pic:spPr>
+                      </pic:pic>
+                    </a:graphicData>
+                  </a:graphic>
+                </wp:inline>
+              </w:drawing>
+            </w:r>
+          </w:p>
+          <w:p>
+            <w:pPr>
+              <w:rPr>
+                <w:rFonts w:ascii="Times New Roman" w:eastAsia="Times New Roman" w:hAnsi="Times New Roman" w:cs="Times New Roman"/>
+                <w:sz w:val="16"/>
+                <w:szCs w:val="16"/>
+              </w:rPr>
+            </w:pPr>
+          </w:p>
+          <w:p>
+            <w:pPr>
+              <w:rPr>
+                <w:rFonts w:ascii="Times New Roman" w:eastAsia="Times New Roman" w:hAnsi="Times New Roman" w:cs="Times New Roman"/>
+                <w:sz w:val="16"/>
+                <w:szCs w:val="16"/>
+              </w:rPr>
+            </w:pPr>
+          </w:p>
+          <w:p>
+            <w:pPr>
+              <w:rPr>
+                <w:rFonts w:ascii="Times New Roman" w:eastAsia="Times New Roman" w:hAnsi="Times New Roman" w:cs="Times New Roman"/>
+                <w:sz w:val="16"/>
+                <w:szCs w:val="16"/>
+              </w:rPr>
+            </w:pPr>
+            <w:r>
+              <w:rPr>
+                <w:rFonts w:ascii="Times New Roman" w:eastAsia="Times New Roman" w:hAnsi="Times New Roman" w:cs="Times New Roman"/>
+                <w:sz w:val="16"/>
+                <w:szCs w:val="16"/>
+              </w:rPr>
+              <w:lastRenderedPageBreak/>
+              <w:drawing>
+                <wp:inline distT="0" distB="0" distL="0" distR="0" wp14:anchorId="7D1A5090" wp14:editId="759195AD">
+                  <wp:extent cx="5943600" cy="3187700"/>
+                  <wp:effectExtent l="0" t="0" r="0" b="0"/>
+                  <wp:docPr id="4" name="Picture 4"/>
+                  <wp:cNvGraphicFramePr>
+                    <a:graphicFrameLocks xmlns:a="http://schemas.openxmlformats.org/drawingml/2006/main" noChangeAspect="1"/>
+                  </wp:cNvGraphicFramePr>
+                  <a:graphic xmlns:a="http://schemas.openxmlformats.org/drawingml/2006/main">
+                    <a:graphicData uri="http://schemas.openxmlformats.org/drawingml/2006/picture">
+                      <pic:pic xmlns:pic="http://schemas.openxmlformats.org/drawingml/2006/picture">
+                        <pic:nvPicPr>
+                          <pic:cNvPr id="1" name=""/>
+                          <pic:cNvPicPr/>
+                        </pic:nvPicPr>
+                        <pic:blipFill>
+                          <a:blip r:embed="rId7"/>
+                          <a:stretch>
+                            <a:fillRect/>
+                          </a:stretch>
+                        </pic:blipFill>
+                        <pic:spPr>
+                          <a:xfrm>
+                            <a:off x="0" y="0"/>
+                            <a:ext cx="5943600" cy="3187700"/>
+                          </a:xfrm>
+                          <a:prstGeom prst="rect">
+                            <a:avLst/>
+                          </a:prstGeom>
+                        </pic:spPr>
+                      </pic:pic>
+                    </a:graphicData>
+                  </a:graphic>
+                </wp:inline>
+              </w:drawing>
             </w:r>
           </w:p>
         </w:tc>

</xml_diff>

<commit_message>
Add John to runSnapshot
</commit_message>
<xml_diff>
--- a/runSnapshot.docx
+++ b/runSnapshot.docx
@@ -25,6 +25,14 @@
           <w:szCs w:val="16"/>
         </w:rPr>
         <w:t xml:space="preserve"> Xavier Gschwind, </w:t>
+      </w:r>
+      <w:r>
+        <w:rPr>
+          <w:rFonts w:ascii="Times New Roman" w:hAnsi="Times New Roman" w:cs="Times New Roman"/>
+          <w:sz w:val="16"/>
+          <w:szCs w:val="16"/>
+        </w:rPr>
+        <w:t xml:space="preserve">John Grear, </w:t>
       </w:r>
     </w:p>
     <w:p>
@@ -529,6 +537,7 @@
             <w:r>
               <w:rPr>
                 <w:rFonts w:ascii="Times New Roman" w:eastAsia="Times New Roman" w:hAnsi="Times New Roman" w:cs="Times New Roman"/>
+                <w:noProof/>
                 <w:sz w:val="16"/>
                 <w:szCs w:val="16"/>
               </w:rPr>
@@ -589,6 +598,7 @@
             <w:r>
               <w:rPr>
                 <w:rFonts w:ascii="Times New Roman" w:eastAsia="Times New Roman" w:hAnsi="Times New Roman" w:cs="Times New Roman"/>
+                <w:noProof/>
                 <w:sz w:val="16"/>
                 <w:szCs w:val="16"/>
               </w:rPr>
@@ -675,6 +685,7 @@
             <w:r>
               <w:rPr>
                 <w:rFonts w:ascii="Times New Roman" w:eastAsia="Times New Roman" w:hAnsi="Times New Roman" w:cs="Times New Roman"/>
+                <w:noProof/>
                 <w:sz w:val="16"/>
                 <w:szCs w:val="16"/>
               </w:rPr>
@@ -744,6 +755,7 @@
             <w:r>
               <w:rPr>
                 <w:rFonts w:ascii="Times New Roman" w:eastAsia="Times New Roman" w:hAnsi="Times New Roman" w:cs="Times New Roman"/>
+                <w:noProof/>
                 <w:sz w:val="16"/>
                 <w:szCs w:val="16"/>
               </w:rPr>

</xml_diff>